<commit_message>
IMKSP pr1, TVKSP pr1 done
</commit_message>
<xml_diff>
--- a/4th-Grade/Seventh-Semester/TVKSP/Московка-АА-ПР1.docx
+++ b/4th-Grade/Seventh-Semester/TVKSP/Московка-АА-ПР1.docx
@@ -598,7 +598,6 @@
         <w:tab/>
         <w:t xml:space="preserve">   </w:t>
       </w:r>
-      <w:proofErr w:type="gramStart"/>
       <w:r>
         <w:rPr>
           <w:sz w:val="28"/>
@@ -611,12 +610,6 @@
           <w:sz w:val="28"/>
         </w:rPr>
         <w:tab/>
-      </w:r>
-      <w:proofErr w:type="gramEnd"/>
-      <w:r>
-        <w:rPr>
-          <w:sz w:val="28"/>
-        </w:rPr>
         <w:t xml:space="preserve">      </w:t>
       </w:r>
       <w:r>
@@ -1588,14 +1581,7 @@
         <w:rPr>
           <w:rFonts w:cs="Times New Roman"/>
         </w:rPr>
-        <w:t xml:space="preserve">После проделанных выше действий был </w:t>
-      </w:r>
-      <w:proofErr w:type="gramStart"/>
-      <w:r>
-        <w:rPr>
-          <w:rFonts w:cs="Times New Roman"/>
-        </w:rPr>
-        <w:t>установлен .</w:t>
+        <w:t>После проделанных выше действий был установлен .</w:t>
       </w:r>
       <w:r>
         <w:rPr>
@@ -1604,7 +1590,6 @@
         </w:rPr>
         <w:t>ova</w:t>
       </w:r>
-      <w:proofErr w:type="gramEnd"/>
       <w:r>
         <w:rPr>
           <w:rFonts w:cs="Times New Roman"/>
@@ -1769,8 +1754,8 @@
           <w:rFonts w:cs="Times New Roman"/>
         </w:rPr>
       </w:pPr>
-      <w:bookmarkStart w:id="2" w:name="_Toc67350883"/>
-      <w:bookmarkStart w:id="3" w:name="_Toc113145324"/>
+      <w:bookmarkStart w:id="2" w:name="_Toc113145324"/>
+      <w:bookmarkStart w:id="3" w:name="_Toc67350883"/>
       <w:r>
         <w:rPr>
           <w:rFonts w:cs="Times New Roman"/>
@@ -1778,7 +1763,7 @@
         <w:lastRenderedPageBreak/>
         <w:t>Ответы на контрольные вопросы</w:t>
       </w:r>
-      <w:bookmarkEnd w:id="3"/>
+      <w:bookmarkEnd w:id="2"/>
     </w:p>
     <w:p>
       <w:pPr>
@@ -1809,7 +1794,13 @@
         <w:rPr>
           <w:rFonts w:cs="Times New Roman"/>
         </w:rPr>
-        <w:t>Визуализация – предоставление набора </w:t>
+        <w:t>Виртуализация</w:t>
+      </w:r>
+      <w:r>
+        <w:rPr>
+          <w:rFonts w:cs="Times New Roman"/>
+        </w:rPr>
+        <w:t xml:space="preserve"> – предоставление набора </w:t>
       </w:r>
       <w:hyperlink r:id="rId9" w:tooltip="Вычислительные ресурсы (страница отсутствует)" w:history="1">
         <w:r>
@@ -2073,51 +2064,21 @@
           <w:rFonts w:cs="Times New Roman"/>
           <w:color w:val="151515"/>
         </w:rPr>
-        <w:t xml:space="preserve">Опишите возможности программы VMware </w:t>
-      </w:r>
-      <w:proofErr w:type="spellStart"/>
-      <w:r>
-        <w:rPr>
-          <w:rFonts w:cs="Times New Roman"/>
-          <w:color w:val="151515"/>
-        </w:rPr>
-        <w:t>Workstation</w:t>
-      </w:r>
-      <w:proofErr w:type="spellEnd"/>
-      <w:r>
-        <w:rPr>
-          <w:rFonts w:cs="Times New Roman"/>
-          <w:color w:val="151515"/>
-        </w:rPr>
-        <w:t>.</w:t>
-      </w:r>
-    </w:p>
-    <w:p>
-      <w:pPr>
-        <w:pStyle w:val="a4"/>
-        <w:rPr>
-          <w:rFonts w:cs="Times New Roman"/>
-        </w:rPr>
-      </w:pPr>
-      <w:r>
-        <w:rPr>
-          <w:rFonts w:cs="Times New Roman"/>
-        </w:rPr>
-        <w:t xml:space="preserve">VMware </w:t>
-      </w:r>
-      <w:proofErr w:type="spellStart"/>
-      <w:r>
-        <w:rPr>
-          <w:rFonts w:cs="Times New Roman"/>
-        </w:rPr>
-        <w:t>Workstation</w:t>
-      </w:r>
-      <w:proofErr w:type="spellEnd"/>
-      <w:r>
-        <w:rPr>
-          <w:rFonts w:cs="Times New Roman"/>
-        </w:rPr>
-        <w:t xml:space="preserve"> — программа, предназначенная для</w:t>
+        <w:t>Опишите возможности программы VMware Workstation.</w:t>
+      </w:r>
+    </w:p>
+    <w:p>
+      <w:pPr>
+        <w:pStyle w:val="a4"/>
+        <w:rPr>
+          <w:rFonts w:cs="Times New Roman"/>
+        </w:rPr>
+      </w:pPr>
+      <w:r>
+        <w:rPr>
+          <w:rFonts w:cs="Times New Roman"/>
+        </w:rPr>
+        <w:t>VMware Workstation — программа, предназначенная для</w:t>
       </w:r>
       <w:r>
         <w:rPr>
@@ -2153,21 +2114,7 @@
         <w:rPr>
           <w:rFonts w:cs="Times New Roman"/>
         </w:rPr>
-        <w:t xml:space="preserve">гостевая операционная система. VMware </w:t>
-      </w:r>
-      <w:proofErr w:type="spellStart"/>
-      <w:r>
-        <w:rPr>
-          <w:rFonts w:cs="Times New Roman"/>
-        </w:rPr>
-        <w:t>Workstation</w:t>
-      </w:r>
-      <w:proofErr w:type="spellEnd"/>
-      <w:r>
-        <w:rPr>
-          <w:rFonts w:cs="Times New Roman"/>
-        </w:rPr>
-        <w:t xml:space="preserve"> полностью</w:t>
+        <w:t>гостевая операционная система. VMware Workstation полностью</w:t>
       </w:r>
       <w:r>
         <w:rPr>
@@ -2311,63 +2258,29 @@
           <w:color w:val="151515"/>
         </w:rPr>
       </w:pPr>
-      <w:proofErr w:type="spellStart"/>
       <w:r>
         <w:rPr>
           <w:rFonts w:cs="Times New Roman"/>
           <w:color w:val="151515"/>
         </w:rPr>
         <w:lastRenderedPageBreak/>
-        <w:t>SnapShot</w:t>
-      </w:r>
-      <w:proofErr w:type="spellEnd"/>
-      <w:r>
-        <w:rPr>
-          <w:rFonts w:cs="Times New Roman"/>
-          <w:color w:val="151515"/>
-        </w:rPr>
-        <w:t>. Что такое, для чего используется?</w:t>
-      </w:r>
-    </w:p>
-    <w:p>
-      <w:pPr>
-        <w:pStyle w:val="a4"/>
-        <w:rPr>
-          <w:rFonts w:cs="Times New Roman"/>
-          <w:color w:val="151515"/>
-        </w:rPr>
-      </w:pPr>
-      <w:proofErr w:type="spellStart"/>
-      <w:r>
-        <w:rPr>
-          <w:rFonts w:cs="Times New Roman"/>
-          <w:color w:val="151515"/>
-        </w:rPr>
-        <w:t>SnapShot</w:t>
-      </w:r>
-      <w:proofErr w:type="spellEnd"/>
-      <w:r>
-        <w:rPr>
-          <w:rFonts w:cs="Times New Roman"/>
-          <w:color w:val="151515"/>
-        </w:rPr>
-        <w:t xml:space="preserve"> — технология создания </w:t>
-      </w:r>
-      <w:proofErr w:type="spellStart"/>
-      <w:r>
-        <w:rPr>
-          <w:rFonts w:cs="Times New Roman"/>
-          <w:color w:val="151515"/>
-        </w:rPr>
-        <w:t>снапшотов</w:t>
-      </w:r>
-      <w:proofErr w:type="spellEnd"/>
-      <w:r>
-        <w:rPr>
-          <w:rFonts w:cs="Times New Roman"/>
-          <w:color w:val="151515"/>
-        </w:rPr>
-        <w:t>, позволяющая делать снимки</w:t>
+        <w:t>SnapShot. Что такое, для чего используется?</w:t>
+      </w:r>
+    </w:p>
+    <w:p>
+      <w:pPr>
+        <w:pStyle w:val="a4"/>
+        <w:rPr>
+          <w:rFonts w:cs="Times New Roman"/>
+          <w:color w:val="151515"/>
+        </w:rPr>
+      </w:pPr>
+      <w:r>
+        <w:rPr>
+          <w:rFonts w:cs="Times New Roman"/>
+          <w:color w:val="151515"/>
+        </w:rPr>
+        <w:t>SnapShot — технология создания снапшотов, позволяющая делать снимки</w:t>
       </w:r>
       <w:r>
         <w:rPr>
@@ -2440,23 +2353,7 @@
           <w:rFonts w:cs="Times New Roman"/>
           <w:color w:val="151515"/>
         </w:rPr>
-        <w:t xml:space="preserve">OVA (Open Virtual </w:t>
-      </w:r>
-      <w:proofErr w:type="spellStart"/>
-      <w:r>
-        <w:rPr>
-          <w:rFonts w:cs="Times New Roman"/>
-          <w:color w:val="151515"/>
-        </w:rPr>
-        <w:t>Appliance</w:t>
-      </w:r>
-      <w:proofErr w:type="spellEnd"/>
-      <w:r>
-        <w:rPr>
-          <w:rFonts w:cs="Times New Roman"/>
-          <w:color w:val="151515"/>
-        </w:rPr>
-        <w:t>) – это универсальный файл хранения</w:t>
+        <w:t>OVA (Open Virtual Appliance) – это универсальный файл хранения</w:t>
       </w:r>
       <w:r>
         <w:rPr>
@@ -2743,7 +2640,7 @@
         <w:lastRenderedPageBreak/>
         <w:t>Вывод</w:t>
       </w:r>
-      <w:bookmarkEnd w:id="2"/>
+      <w:bookmarkEnd w:id="3"/>
       <w:bookmarkEnd w:id="4"/>
     </w:p>
     <w:p>
@@ -2918,7 +2815,6 @@
         </w:rPr>
         <w:t>.</w:t>
       </w:r>
-      <w:proofErr w:type="spellStart"/>
       <w:r>
         <w:rPr>
           <w:rFonts w:cs="Times New Roman"/>
@@ -2926,14 +2822,12 @@
         </w:rPr>
         <w:t>wikireading</w:t>
       </w:r>
-      <w:proofErr w:type="spellEnd"/>
       <w:r>
         <w:rPr>
           <w:rFonts w:cs="Times New Roman"/>
         </w:rPr>
         <w:t>.</w:t>
       </w:r>
-      <w:proofErr w:type="spellStart"/>
       <w:r>
         <w:rPr>
           <w:rFonts w:cs="Times New Roman"/>
@@ -2941,7 +2835,6 @@
         </w:rPr>
         <w:t>ru</w:t>
       </w:r>
-      <w:proofErr w:type="spellEnd"/>
       <w:r>
         <w:rPr>
           <w:rFonts w:cs="Times New Roman"/>

</xml_diff>